<commit_message>
Remembering to include the project properties in the instructions
</commit_message>
<xml_diff>
--- a/Programming Instructions.docx
+++ b/Programming Instructions.docx
@@ -76,11 +76,23 @@
       <w:r>
         <w:t xml:space="preserve"> recognized</w:t>
       </w:r>
+      <w:r>
+        <w:t xml:space="preserve"> in “utilities.cpp”</w:t>
+      </w:r>
+    </w:p>
+    <w:p>
+      <w:pPr>
+        <w:pStyle w:val="ListParagraph"/>
+        <w:numPr>
+          <w:ilvl w:val="1"/>
+          <w:numId w:val="1"/>
+        </w:numPr>
+      </w:pPr>
+      <w:r>
+        <w:t>Some of the defines may be located under “Project -&gt; Properties -&gt; C/C++ Build -&gt; Settings”. Be sure to check there and play around with whatever option works best.</w:t>
+      </w:r>
       <w:bookmarkStart w:id="0" w:name="_GoBack"/>
       <w:bookmarkEnd w:id="0"/>
-      <w:r>
-        <w:t xml:space="preserve"> in “utilities.cpp”</w:t>
-      </w:r>
     </w:p>
     <w:p>
       <w:pPr>

</xml_diff>